<commit_message>
changed protocol and fixed bugs
</commit_message>
<xml_diff>
--- a/protocol.docx
+++ b/protocol.docx
@@ -11,16 +11,16 @@
         <w:tblLook w:val="04A0" w:firstRow="1" w:lastRow="0" w:firstColumn="1" w:lastColumn="0" w:noHBand="0" w:noVBand="1"/>
       </w:tblPr>
       <w:tblGrid>
-        <w:gridCol w:w="1687"/>
-        <w:gridCol w:w="1612"/>
+        <w:gridCol w:w="1572"/>
+        <w:gridCol w:w="1934"/>
         <w:gridCol w:w="1829"/>
-        <w:gridCol w:w="1564"/>
+        <w:gridCol w:w="1357"/>
         <w:gridCol w:w="1676"/>
       </w:tblGrid>
       <w:tr>
         <w:tc>
           <w:tcPr>
-            <w:tcW w:w="1688" w:type="dxa"/>
+            <w:tcW w:w="1686" w:type="dxa"/>
           </w:tcPr>
           <w:p>
             <w:pPr>
@@ -34,21 +34,27 @@
         </w:tc>
         <w:tc>
           <w:tcPr>
-            <w:tcW w:w="1614" w:type="dxa"/>
-          </w:tcPr>
-          <w:p>
-            <w:pPr>
-              <w:bidi w:val="0"/>
-              <w:jc w:val="both"/>
-            </w:pPr>
-            <w:r>
-              <w:t>length</w:t>
-            </w:r>
-          </w:p>
-        </w:tc>
-        <w:tc>
-          <w:tcPr>
-            <w:tcW w:w="1829" w:type="dxa"/>
+            <w:tcW w:w="2184" w:type="dxa"/>
+          </w:tcPr>
+          <w:p>
+            <w:pPr>
+              <w:bidi w:val="0"/>
+              <w:jc w:val="both"/>
+            </w:pPr>
+            <w:r>
+              <w:t>L</w:t>
+            </w:r>
+            <w:r>
+              <w:t>ength</w:t>
+            </w:r>
+            <w:r>
+              <w:t xml:space="preserve"> – 4 byte</w:t>
+            </w:r>
+          </w:p>
+        </w:tc>
+        <w:tc>
+          <w:tcPr>
+            <w:tcW w:w="1258" w:type="dxa"/>
           </w:tcPr>
           <w:p>
             <w:pPr>
@@ -62,21 +68,27 @@
         </w:tc>
         <w:tc>
           <w:tcPr>
-            <w:tcW w:w="1566" w:type="dxa"/>
-          </w:tcPr>
-          <w:p>
-            <w:pPr>
-              <w:bidi w:val="0"/>
-              <w:jc w:val="both"/>
-            </w:pPr>
-            <w:r>
-              <w:t>code</w:t>
-            </w:r>
-          </w:p>
-        </w:tc>
-        <w:tc>
-          <w:tcPr>
-            <w:tcW w:w="1671" w:type="dxa"/>
+            <w:tcW w:w="1564" w:type="dxa"/>
+          </w:tcPr>
+          <w:p>
+            <w:pPr>
+              <w:bidi w:val="0"/>
+              <w:jc w:val="both"/>
+            </w:pPr>
+            <w:r>
+              <w:t>C</w:t>
+            </w:r>
+            <w:r>
+              <w:t>ode</w:t>
+            </w:r>
+            <w:r>
+              <w:t xml:space="preserve"> - byte</w:t>
+            </w:r>
+          </w:p>
+        </w:tc>
+        <w:tc>
+          <w:tcPr>
+            <w:tcW w:w="1676" w:type="dxa"/>
           </w:tcPr>
           <w:p>
             <w:pPr>
@@ -92,7 +104,7 @@
       <w:tr>
         <w:tc>
           <w:tcPr>
-            <w:tcW w:w="1688" w:type="dxa"/>
+            <w:tcW w:w="1686" w:type="dxa"/>
           </w:tcPr>
           <w:p>
             <w:pPr>
@@ -124,7 +136,6 @@
               <w:bidi w:val="0"/>
               <w:jc w:val="both"/>
               <w:rPr>
-                <w:rFonts w:hint="cs"/>
                 <w:rtl/>
               </w:rPr>
             </w:pPr>
@@ -135,25 +146,38 @@
         </w:tc>
         <w:tc>
           <w:tcPr>
-            <w:tcW w:w="1614" w:type="dxa"/>
-          </w:tcPr>
-          <w:p>
-            <w:pPr>
-              <w:bidi w:val="0"/>
-              <w:jc w:val="both"/>
-              <w:rPr>
-                <w:rFonts w:hint="cs"/>
-                <w:rtl/>
-              </w:rPr>
-            </w:pPr>
-            <w:r>
-              <w:t>?</w:t>
-            </w:r>
-          </w:p>
-        </w:tc>
-        <w:tc>
-          <w:tcPr>
-            <w:tcW w:w="1829" w:type="dxa"/>
+            <w:tcW w:w="2184" w:type="dxa"/>
+          </w:tcPr>
+          <w:p>
+            <w:pPr>
+              <w:bidi w:val="0"/>
+              <w:jc w:val="both"/>
+            </w:pPr>
+            <w:r>
+              <w:t>Byte 1 – username</w:t>
+            </w:r>
+          </w:p>
+          <w:p>
+            <w:pPr>
+              <w:bidi w:val="0"/>
+              <w:jc w:val="both"/>
+              <w:rPr>
+                <w:rtl/>
+              </w:rPr>
+            </w:pPr>
+            <w:r>
+              <w:t>Byte 2</w:t>
+            </w:r>
+            <w:bookmarkStart w:id="0" w:name="_GoBack"/>
+            <w:bookmarkEnd w:id="0"/>
+            <w:r>
+              <w:t xml:space="preserve"> - password</w:t>
+            </w:r>
+          </w:p>
+        </w:tc>
+        <w:tc>
+          <w:tcPr>
+            <w:tcW w:w="1258" w:type="dxa"/>
           </w:tcPr>
           <w:p>
             <w:pPr>
@@ -170,14 +194,13 @@
         </w:tc>
         <w:tc>
           <w:tcPr>
-            <w:tcW w:w="1566" w:type="dxa"/>
-          </w:tcPr>
-          <w:p>
-            <w:pPr>
-              <w:bidi w:val="0"/>
-              <w:jc w:val="both"/>
-              <w:rPr>
-                <w:rFonts w:hint="cs"/>
+            <w:tcW w:w="1564" w:type="dxa"/>
+          </w:tcPr>
+          <w:p>
+            <w:pPr>
+              <w:bidi w:val="0"/>
+              <w:jc w:val="both"/>
+              <w:rPr>
                 <w:rtl/>
               </w:rPr>
             </w:pPr>
@@ -188,7 +211,7 @@
         </w:tc>
         <w:tc>
           <w:tcPr>
-            <w:tcW w:w="1671" w:type="dxa"/>
+            <w:tcW w:w="1676" w:type="dxa"/>
           </w:tcPr>
           <w:p>
             <w:pPr>
@@ -204,7 +227,7 @@
       <w:tr>
         <w:tc>
           <w:tcPr>
-            <w:tcW w:w="1688" w:type="dxa"/>
+            <w:tcW w:w="1686" w:type="dxa"/>
           </w:tcPr>
           <w:p>
             <w:pPr>
@@ -244,7 +267,6 @@
               <w:bidi w:val="0"/>
               <w:jc w:val="both"/>
               <w:rPr>
-                <w:rFonts w:hint="cs"/>
                 <w:rtl/>
               </w:rPr>
             </w:pPr>
@@ -255,32 +277,66 @@
         </w:tc>
         <w:tc>
           <w:tcPr>
-            <w:tcW w:w="1614" w:type="dxa"/>
-          </w:tcPr>
-          <w:p>
-            <w:pPr>
-              <w:bidi w:val="0"/>
-              <w:jc w:val="both"/>
-              <w:rPr>
-                <w:rFonts w:hint="cs"/>
-                <w:rtl/>
-              </w:rPr>
-            </w:pPr>
-            <w:r>
-              <w:t>?</w:t>
-            </w:r>
-          </w:p>
-        </w:tc>
-        <w:tc>
-          <w:tcPr>
-            <w:tcW w:w="1829" w:type="dxa"/>
-          </w:tcPr>
-          <w:p>
-            <w:pPr>
-              <w:bidi w:val="0"/>
-              <w:jc w:val="both"/>
-              <w:rPr>
-                <w:rFonts w:hint="cs"/>
+            <w:tcW w:w="2184" w:type="dxa"/>
+          </w:tcPr>
+          <w:p>
+            <w:pPr>
+              <w:bidi w:val="0"/>
+              <w:jc w:val="both"/>
+            </w:pPr>
+            <w:r>
+              <w:t xml:space="preserve">Byte </w:t>
+            </w:r>
+            <w:r>
+              <w:t>1</w:t>
+            </w:r>
+            <w:r>
+              <w:t xml:space="preserve"> – username</w:t>
+            </w:r>
+          </w:p>
+          <w:p>
+            <w:pPr>
+              <w:bidi w:val="0"/>
+              <w:jc w:val="both"/>
+            </w:pPr>
+            <w:r>
+              <w:t xml:space="preserve">Byte </w:t>
+            </w:r>
+            <w:r>
+              <w:t>2</w:t>
+            </w:r>
+            <w:r>
+              <w:t xml:space="preserve"> </w:t>
+            </w:r>
+            <w:r>
+              <w:t>–</w:t>
+            </w:r>
+            <w:r>
+              <w:t xml:space="preserve"> password</w:t>
+            </w:r>
+          </w:p>
+          <w:p>
+            <w:pPr>
+              <w:bidi w:val="0"/>
+              <w:jc w:val="both"/>
+              <w:rPr>
+                <w:rtl/>
+              </w:rPr>
+            </w:pPr>
+            <w:r>
+              <w:t>Byte 3  - email</w:t>
+            </w:r>
+          </w:p>
+        </w:tc>
+        <w:tc>
+          <w:tcPr>
+            <w:tcW w:w="1258" w:type="dxa"/>
+          </w:tcPr>
+          <w:p>
+            <w:pPr>
+              <w:bidi w:val="0"/>
+              <w:jc w:val="both"/>
+              <w:rPr>
                 <w:rtl/>
               </w:rPr>
             </w:pPr>
@@ -291,14 +347,13 @@
         </w:tc>
         <w:tc>
           <w:tcPr>
-            <w:tcW w:w="1566" w:type="dxa"/>
-          </w:tcPr>
-          <w:p>
-            <w:pPr>
-              <w:bidi w:val="0"/>
-              <w:jc w:val="both"/>
-              <w:rPr>
-                <w:rFonts w:hint="cs"/>
+            <w:tcW w:w="1564" w:type="dxa"/>
+          </w:tcPr>
+          <w:p>
+            <w:pPr>
+              <w:bidi w:val="0"/>
+              <w:jc w:val="both"/>
+              <w:rPr>
                 <w:rtl/>
               </w:rPr>
             </w:pPr>
@@ -309,14 +364,13 @@
         </w:tc>
         <w:tc>
           <w:tcPr>
-            <w:tcW w:w="1671" w:type="dxa"/>
-          </w:tcPr>
-          <w:p>
-            <w:pPr>
-              <w:bidi w:val="0"/>
-              <w:jc w:val="both"/>
-              <w:rPr>
-                <w:rFonts w:hint="cs"/>
+            <w:tcW w:w="1676" w:type="dxa"/>
+          </w:tcPr>
+          <w:p>
+            <w:pPr>
+              <w:bidi w:val="0"/>
+              <w:jc w:val="both"/>
+              <w:rPr>
                 <w:rtl/>
               </w:rPr>
             </w:pPr>
@@ -329,14 +383,13 @@
       <w:tr>
         <w:tc>
           <w:tcPr>
-            <w:tcW w:w="1688" w:type="dxa"/>
-          </w:tcPr>
-          <w:p>
-            <w:pPr>
-              <w:bidi w:val="0"/>
-              <w:jc w:val="both"/>
-              <w:rPr>
-                <w:rFonts w:hint="cs"/>
+            <w:tcW w:w="1686" w:type="dxa"/>
+          </w:tcPr>
+          <w:p>
+            <w:pPr>
+              <w:bidi w:val="0"/>
+              <w:jc w:val="both"/>
+              <w:rPr>
                 <w:rtl/>
               </w:rPr>
             </w:pPr>
@@ -347,32 +400,27 @@
         </w:tc>
         <w:tc>
           <w:tcPr>
-            <w:tcW w:w="1614" w:type="dxa"/>
-          </w:tcPr>
-          <w:p>
-            <w:pPr>
-              <w:bidi w:val="0"/>
-              <w:jc w:val="both"/>
-              <w:rPr>
-                <w:rFonts w:hint="cs"/>
-                <w:rtl/>
-              </w:rPr>
-            </w:pPr>
-            <w:r>
-              <w:t>4 byte</w:t>
-            </w:r>
-          </w:p>
-        </w:tc>
-        <w:tc>
-          <w:tcPr>
-            <w:tcW w:w="1829" w:type="dxa"/>
-          </w:tcPr>
-          <w:p>
-            <w:pPr>
-              <w:bidi w:val="0"/>
-              <w:jc w:val="both"/>
-              <w:rPr>
-                <w:rFonts w:hint="cs"/>
+            <w:tcW w:w="2184" w:type="dxa"/>
+          </w:tcPr>
+          <w:p>
+            <w:pPr>
+              <w:bidi w:val="0"/>
+              <w:jc w:val="both"/>
+              <w:rPr>
+                <w:rtl/>
+              </w:rPr>
+            </w:pPr>
+          </w:p>
+        </w:tc>
+        <w:tc>
+          <w:tcPr>
+            <w:tcW w:w="1258" w:type="dxa"/>
+          </w:tcPr>
+          <w:p>
+            <w:pPr>
+              <w:bidi w:val="0"/>
+              <w:jc w:val="both"/>
+              <w:rPr>
                 <w:rtl/>
               </w:rPr>
             </w:pPr>
@@ -383,14 +431,13 @@
         </w:tc>
         <w:tc>
           <w:tcPr>
-            <w:tcW w:w="1566" w:type="dxa"/>
-          </w:tcPr>
-          <w:p>
-            <w:pPr>
-              <w:bidi w:val="0"/>
-              <w:jc w:val="both"/>
-              <w:rPr>
-                <w:rFonts w:hint="cs"/>
+            <w:tcW w:w="1564" w:type="dxa"/>
+          </w:tcPr>
+          <w:p>
+            <w:pPr>
+              <w:bidi w:val="0"/>
+              <w:jc w:val="both"/>
+              <w:rPr>
                 <w:rtl/>
               </w:rPr>
             </w:pPr>
@@ -401,14 +448,13 @@
         </w:tc>
         <w:tc>
           <w:tcPr>
-            <w:tcW w:w="1671" w:type="dxa"/>
-          </w:tcPr>
-          <w:p>
-            <w:pPr>
-              <w:bidi w:val="0"/>
-              <w:jc w:val="both"/>
-              <w:rPr>
-                <w:rFonts w:hint="cs"/>
+            <w:tcW w:w="1676" w:type="dxa"/>
+          </w:tcPr>
+          <w:p>
+            <w:pPr>
+              <w:bidi w:val="0"/>
+              <w:jc w:val="both"/>
+              <w:rPr>
                 <w:rtl/>
               </w:rPr>
             </w:pPr>
@@ -421,14 +467,13 @@
       <w:tr>
         <w:tc>
           <w:tcPr>
-            <w:tcW w:w="1688" w:type="dxa"/>
-          </w:tcPr>
-          <w:p>
-            <w:pPr>
-              <w:bidi w:val="0"/>
-              <w:jc w:val="both"/>
-              <w:rPr>
-                <w:rFonts w:hint="cs"/>
+            <w:tcW w:w="1686" w:type="dxa"/>
+          </w:tcPr>
+          <w:p>
+            <w:pPr>
+              <w:bidi w:val="0"/>
+              <w:jc w:val="both"/>
+              <w:rPr>
                 <w:rtl/>
               </w:rPr>
             </w:pPr>
@@ -439,14 +484,13 @@
         </w:tc>
         <w:tc>
           <w:tcPr>
-            <w:tcW w:w="1614" w:type="dxa"/>
-          </w:tcPr>
-          <w:p>
-            <w:pPr>
-              <w:bidi w:val="0"/>
-              <w:jc w:val="both"/>
-              <w:rPr>
-                <w:rFonts w:hint="cs"/>
+            <w:tcW w:w="2184" w:type="dxa"/>
+          </w:tcPr>
+          <w:p>
+            <w:pPr>
+              <w:bidi w:val="0"/>
+              <w:jc w:val="both"/>
+              <w:rPr>
                 <w:rtl/>
               </w:rPr>
             </w:pPr>
@@ -460,14 +504,13 @@
         </w:tc>
         <w:tc>
           <w:tcPr>
-            <w:tcW w:w="1829" w:type="dxa"/>
-          </w:tcPr>
-          <w:p>
-            <w:pPr>
-              <w:bidi w:val="0"/>
-              <w:jc w:val="both"/>
-              <w:rPr>
-                <w:rFonts w:hint="cs"/>
+            <w:tcW w:w="1258" w:type="dxa"/>
+          </w:tcPr>
+          <w:p>
+            <w:pPr>
+              <w:bidi w:val="0"/>
+              <w:jc w:val="both"/>
+              <w:rPr>
                 <w:rtl/>
               </w:rPr>
             </w:pPr>
@@ -478,14 +521,13 @@
         </w:tc>
         <w:tc>
           <w:tcPr>
-            <w:tcW w:w="1566" w:type="dxa"/>
-          </w:tcPr>
-          <w:p>
-            <w:pPr>
-              <w:bidi w:val="0"/>
-              <w:jc w:val="both"/>
-              <w:rPr>
-                <w:rFonts w:hint="cs"/>
+            <w:tcW w:w="1564" w:type="dxa"/>
+          </w:tcPr>
+          <w:p>
+            <w:pPr>
+              <w:bidi w:val="0"/>
+              <w:jc w:val="both"/>
+              <w:rPr>
                 <w:rtl/>
               </w:rPr>
             </w:pPr>
@@ -496,14 +538,13 @@
         </w:tc>
         <w:tc>
           <w:tcPr>
-            <w:tcW w:w="1671" w:type="dxa"/>
-          </w:tcPr>
-          <w:p>
-            <w:pPr>
-              <w:bidi w:val="0"/>
-              <w:jc w:val="both"/>
-              <w:rPr>
-                <w:rFonts w:hint="cs"/>
+            <w:tcW w:w="1676" w:type="dxa"/>
+          </w:tcPr>
+          <w:p>
+            <w:pPr>
+              <w:bidi w:val="0"/>
+              <w:jc w:val="both"/>
+              <w:rPr>
                 <w:rtl/>
               </w:rPr>
             </w:pPr>
@@ -516,7 +557,7 @@
       <w:tr>
         <w:tc>
           <w:tcPr>
-            <w:tcW w:w="1688" w:type="dxa"/>
+            <w:tcW w:w="1686" w:type="dxa"/>
           </w:tcPr>
           <w:p>
             <w:pPr>
@@ -530,7 +571,7 @@
         </w:tc>
         <w:tc>
           <w:tcPr>
-            <w:tcW w:w="1614" w:type="dxa"/>
+            <w:tcW w:w="2184" w:type="dxa"/>
           </w:tcPr>
           <w:p>
             <w:pPr>
@@ -544,7 +585,7 @@
         </w:tc>
         <w:tc>
           <w:tcPr>
-            <w:tcW w:w="1829" w:type="dxa"/>
+            <w:tcW w:w="1258" w:type="dxa"/>
           </w:tcPr>
           <w:p>
             <w:pPr>
@@ -558,7 +599,7 @@
         </w:tc>
         <w:tc>
           <w:tcPr>
-            <w:tcW w:w="1566" w:type="dxa"/>
+            <w:tcW w:w="1564" w:type="dxa"/>
           </w:tcPr>
           <w:p>
             <w:pPr>
@@ -572,18 +613,15 @@
         </w:tc>
         <w:tc>
           <w:tcPr>
-            <w:tcW w:w="1671" w:type="dxa"/>
-          </w:tcPr>
-          <w:p>
-            <w:pPr>
-              <w:bidi w:val="0"/>
-              <w:jc w:val="both"/>
-            </w:pPr>
-            <w:r>
-              <w:t>Signup</w:t>
-            </w:r>
-            <w:r>
-              <w:t>Response</w:t>
+            <w:tcW w:w="1676" w:type="dxa"/>
+          </w:tcPr>
+          <w:p>
+            <w:pPr>
+              <w:bidi w:val="0"/>
+              <w:jc w:val="both"/>
+            </w:pPr>
+            <w:r>
+              <w:t>SignupResponse</w:t>
             </w:r>
           </w:p>
         </w:tc>
@@ -591,14 +629,13 @@
       <w:tr>
         <w:tc>
           <w:tcPr>
-            <w:tcW w:w="1688" w:type="dxa"/>
-          </w:tcPr>
-          <w:p>
-            <w:pPr>
-              <w:bidi w:val="0"/>
-              <w:jc w:val="both"/>
-              <w:rPr>
-                <w:rFonts w:hint="cs"/>
+            <w:tcW w:w="1686" w:type="dxa"/>
+          </w:tcPr>
+          <w:p>
+            <w:pPr>
+              <w:bidi w:val="0"/>
+              <w:jc w:val="both"/>
+              <w:rPr>
                 <w:rtl/>
               </w:rPr>
             </w:pPr>
@@ -609,14 +646,13 @@
         </w:tc>
         <w:tc>
           <w:tcPr>
-            <w:tcW w:w="1614" w:type="dxa"/>
-          </w:tcPr>
-          <w:p>
-            <w:pPr>
-              <w:bidi w:val="0"/>
-              <w:jc w:val="both"/>
-              <w:rPr>
-                <w:rFonts w:hint="cs"/>
+            <w:tcW w:w="2184" w:type="dxa"/>
+          </w:tcPr>
+          <w:p>
+            <w:pPr>
+              <w:bidi w:val="0"/>
+              <w:jc w:val="both"/>
+              <w:rPr>
                 <w:rtl/>
               </w:rPr>
             </w:pPr>
@@ -627,34 +663,30 @@
         </w:tc>
         <w:tc>
           <w:tcPr>
-            <w:tcW w:w="1829" w:type="dxa"/>
-          </w:tcPr>
-          <w:p>
-            <w:pPr>
-              <w:bidi w:val="0"/>
-              <w:jc w:val="both"/>
-              <w:rPr>
-                <w:rFonts w:hint="cs"/>
+            <w:tcW w:w="1258" w:type="dxa"/>
+          </w:tcPr>
+          <w:p>
+            <w:pPr>
+              <w:bidi w:val="0"/>
+              <w:jc w:val="both"/>
+              <w:rPr>
                 <w:rtl/>
               </w:rPr>
             </w:pPr>
             <w:r>
               <w:t>01100101</w:t>
             </w:r>
-            <w:bookmarkStart w:id="0" w:name="_GoBack"/>
-            <w:bookmarkEnd w:id="0"/>
-          </w:p>
-        </w:tc>
-        <w:tc>
-          <w:tcPr>
-            <w:tcW w:w="1566" w:type="dxa"/>
-          </w:tcPr>
-          <w:p>
-            <w:pPr>
-              <w:bidi w:val="0"/>
-              <w:jc w:val="both"/>
-              <w:rPr>
-                <w:rFonts w:hint="cs"/>
+          </w:p>
+        </w:tc>
+        <w:tc>
+          <w:tcPr>
+            <w:tcW w:w="1564" w:type="dxa"/>
+          </w:tcPr>
+          <w:p>
+            <w:pPr>
+              <w:bidi w:val="0"/>
+              <w:jc w:val="both"/>
+              <w:rPr>
                 <w:rtl/>
               </w:rPr>
             </w:pPr>
@@ -665,14 +697,13 @@
         </w:tc>
         <w:tc>
           <w:tcPr>
-            <w:tcW w:w="1671" w:type="dxa"/>
+            <w:tcW w:w="1676" w:type="dxa"/>
           </w:tcPr>
           <w:p>
             <w:pPr>
               <w:bidi w:val="0"/>
               <w:jc w:val="center"/>
               <w:rPr>
-                <w:rFonts w:hint="cs"/>
                 <w:rtl/>
               </w:rPr>
             </w:pPr>
@@ -685,74 +716,69 @@
       <w:tr>
         <w:tc>
           <w:tcPr>
-            <w:tcW w:w="1688" w:type="dxa"/>
-          </w:tcPr>
-          <w:p>
-            <w:pPr>
-              <w:bidi w:val="0"/>
-              <w:jc w:val="both"/>
-              <w:rPr>
-                <w:rFonts w:hint="cs"/>
-                <w:rtl/>
-              </w:rPr>
-            </w:pPr>
-          </w:p>
-        </w:tc>
-        <w:tc>
-          <w:tcPr>
-            <w:tcW w:w="1614" w:type="dxa"/>
-          </w:tcPr>
-          <w:p>
-            <w:pPr>
-              <w:bidi w:val="0"/>
-              <w:jc w:val="both"/>
-              <w:rPr>
-                <w:rFonts w:hint="cs"/>
-                <w:rtl/>
-              </w:rPr>
-            </w:pPr>
-          </w:p>
-        </w:tc>
-        <w:tc>
-          <w:tcPr>
-            <w:tcW w:w="1829" w:type="dxa"/>
-          </w:tcPr>
-          <w:p>
-            <w:pPr>
-              <w:bidi w:val="0"/>
-              <w:jc w:val="both"/>
-              <w:rPr>
-                <w:rFonts w:hint="cs"/>
-                <w:rtl/>
-              </w:rPr>
-            </w:pPr>
-          </w:p>
-        </w:tc>
-        <w:tc>
-          <w:tcPr>
-            <w:tcW w:w="1566" w:type="dxa"/>
-          </w:tcPr>
-          <w:p>
-            <w:pPr>
-              <w:bidi w:val="0"/>
-              <w:jc w:val="both"/>
-              <w:rPr>
-                <w:rFonts w:hint="cs"/>
-                <w:rtl/>
-              </w:rPr>
-            </w:pPr>
-          </w:p>
-        </w:tc>
-        <w:tc>
-          <w:tcPr>
-            <w:tcW w:w="1671" w:type="dxa"/>
-          </w:tcPr>
-          <w:p>
-            <w:pPr>
-              <w:bidi w:val="0"/>
-              <w:jc w:val="both"/>
-              <w:rPr>
-                <w:rFonts w:hint="cs"/>
+            <w:tcW w:w="1686" w:type="dxa"/>
+          </w:tcPr>
+          <w:p>
+            <w:pPr>
+              <w:bidi w:val="0"/>
+              <w:jc w:val="both"/>
+              <w:rPr>
+                <w:rtl/>
+              </w:rPr>
+            </w:pPr>
+          </w:p>
+        </w:tc>
+        <w:tc>
+          <w:tcPr>
+            <w:tcW w:w="2184" w:type="dxa"/>
+          </w:tcPr>
+          <w:p>
+            <w:pPr>
+              <w:bidi w:val="0"/>
+              <w:jc w:val="both"/>
+              <w:rPr>
+                <w:rtl/>
+              </w:rPr>
+            </w:pPr>
+          </w:p>
+        </w:tc>
+        <w:tc>
+          <w:tcPr>
+            <w:tcW w:w="1258" w:type="dxa"/>
+          </w:tcPr>
+          <w:p>
+            <w:pPr>
+              <w:bidi w:val="0"/>
+              <w:jc w:val="both"/>
+              <w:rPr>
+                <w:rtl/>
+              </w:rPr>
+            </w:pPr>
+          </w:p>
+        </w:tc>
+        <w:tc>
+          <w:tcPr>
+            <w:tcW w:w="1564" w:type="dxa"/>
+          </w:tcPr>
+          <w:p>
+            <w:pPr>
+              <w:bidi w:val="0"/>
+              <w:jc w:val="both"/>
+              <w:rPr>
+                <w:rtl/>
+              </w:rPr>
+            </w:pPr>
+          </w:p>
+        </w:tc>
+        <w:tc>
+          <w:tcPr>
+            <w:tcW w:w="1676" w:type="dxa"/>
+          </w:tcPr>
+          <w:p>
+            <w:pPr>
+              <w:bidi w:val="0"/>
+              <w:jc w:val="both"/>
+              <w:rPr>
                 <w:rtl/>
               </w:rPr>
             </w:pPr>
@@ -762,74 +788,69 @@
       <w:tr>
         <w:tc>
           <w:tcPr>
-            <w:tcW w:w="1688" w:type="dxa"/>
-          </w:tcPr>
-          <w:p>
-            <w:pPr>
-              <w:bidi w:val="0"/>
-              <w:jc w:val="both"/>
-              <w:rPr>
-                <w:rFonts w:hint="cs"/>
-                <w:rtl/>
-              </w:rPr>
-            </w:pPr>
-          </w:p>
-        </w:tc>
-        <w:tc>
-          <w:tcPr>
-            <w:tcW w:w="1614" w:type="dxa"/>
-          </w:tcPr>
-          <w:p>
-            <w:pPr>
-              <w:bidi w:val="0"/>
-              <w:jc w:val="both"/>
-              <w:rPr>
-                <w:rFonts w:hint="cs"/>
-                <w:rtl/>
-              </w:rPr>
-            </w:pPr>
-          </w:p>
-        </w:tc>
-        <w:tc>
-          <w:tcPr>
-            <w:tcW w:w="1829" w:type="dxa"/>
-          </w:tcPr>
-          <w:p>
-            <w:pPr>
-              <w:bidi w:val="0"/>
-              <w:jc w:val="both"/>
-              <w:rPr>
-                <w:rFonts w:hint="cs"/>
-                <w:rtl/>
-              </w:rPr>
-            </w:pPr>
-          </w:p>
-        </w:tc>
-        <w:tc>
-          <w:tcPr>
-            <w:tcW w:w="1566" w:type="dxa"/>
-          </w:tcPr>
-          <w:p>
-            <w:pPr>
-              <w:bidi w:val="0"/>
-              <w:jc w:val="both"/>
-              <w:rPr>
-                <w:rFonts w:hint="cs"/>
-                <w:rtl/>
-              </w:rPr>
-            </w:pPr>
-          </w:p>
-        </w:tc>
-        <w:tc>
-          <w:tcPr>
-            <w:tcW w:w="1671" w:type="dxa"/>
-          </w:tcPr>
-          <w:p>
-            <w:pPr>
-              <w:bidi w:val="0"/>
-              <w:jc w:val="both"/>
-              <w:rPr>
-                <w:rFonts w:hint="cs"/>
+            <w:tcW w:w="1686" w:type="dxa"/>
+          </w:tcPr>
+          <w:p>
+            <w:pPr>
+              <w:bidi w:val="0"/>
+              <w:jc w:val="both"/>
+              <w:rPr>
+                <w:rtl/>
+              </w:rPr>
+            </w:pPr>
+          </w:p>
+        </w:tc>
+        <w:tc>
+          <w:tcPr>
+            <w:tcW w:w="2184" w:type="dxa"/>
+          </w:tcPr>
+          <w:p>
+            <w:pPr>
+              <w:bidi w:val="0"/>
+              <w:jc w:val="both"/>
+              <w:rPr>
+                <w:rtl/>
+              </w:rPr>
+            </w:pPr>
+          </w:p>
+        </w:tc>
+        <w:tc>
+          <w:tcPr>
+            <w:tcW w:w="1258" w:type="dxa"/>
+          </w:tcPr>
+          <w:p>
+            <w:pPr>
+              <w:bidi w:val="0"/>
+              <w:jc w:val="both"/>
+              <w:rPr>
+                <w:rtl/>
+              </w:rPr>
+            </w:pPr>
+          </w:p>
+        </w:tc>
+        <w:tc>
+          <w:tcPr>
+            <w:tcW w:w="1564" w:type="dxa"/>
+          </w:tcPr>
+          <w:p>
+            <w:pPr>
+              <w:bidi w:val="0"/>
+              <w:jc w:val="both"/>
+              <w:rPr>
+                <w:rtl/>
+              </w:rPr>
+            </w:pPr>
+          </w:p>
+        </w:tc>
+        <w:tc>
+          <w:tcPr>
+            <w:tcW w:w="1676" w:type="dxa"/>
+          </w:tcPr>
+          <w:p>
+            <w:pPr>
+              <w:bidi w:val="0"/>
+              <w:jc w:val="both"/>
+              <w:rPr>
                 <w:rtl/>
               </w:rPr>
             </w:pPr>
@@ -840,9 +861,6 @@
     <w:p>
       <w:pPr>
         <w:bidi w:val="0"/>
-        <w:rPr>
-          <w:rFonts w:hint="cs"/>
-        </w:rPr>
       </w:pPr>
     </w:p>
     <w:sectPr>

</xml_diff>

<commit_message>
fixed deserialize + test in sorce
</commit_message>
<xml_diff>
--- a/protocol.docx
+++ b/protocol.docx
@@ -305,34 +305,16 @@
               <w:jc w:val="both"/>
             </w:pPr>
             <w:r>
-              <w:t xml:space="preserve">Byte </w:t>
-            </w:r>
-            <w:r>
-              <w:t>1</w:t>
-            </w:r>
-            <w:r>
-              <w:t xml:space="preserve"> – username</w:t>
-            </w:r>
-          </w:p>
-          <w:p>
-            <w:pPr>
-              <w:bidi w:val="0"/>
-              <w:jc w:val="both"/>
-            </w:pPr>
-            <w:r>
-              <w:t xml:space="preserve">Byte </w:t>
-            </w:r>
-            <w:r>
-              <w:t>2</w:t>
-            </w:r>
-            <w:r>
-              <w:t xml:space="preserve"> </w:t>
-            </w:r>
-            <w:r>
-              <w:t>–</w:t>
-            </w:r>
-            <w:r>
-              <w:t xml:space="preserve"> password</w:t>
+              <w:t>Byte 1 – username</w:t>
+            </w:r>
+          </w:p>
+          <w:p>
+            <w:pPr>
+              <w:bidi w:val="0"/>
+              <w:jc w:val="both"/>
+            </w:pPr>
+            <w:r>
+              <w:t>Byte 2 – password</w:t>
             </w:r>
           </w:p>
           <w:p>
@@ -659,8 +641,6 @@
                 <w:rtl/>
               </w:rPr>
             </w:pPr>
-            <w:bookmarkStart w:id="0" w:name="_GoBack"/>
-            <w:bookmarkEnd w:id="0"/>
           </w:p>
         </w:tc>
         <w:tc>
@@ -878,6 +858,8 @@
       <w:pPr>
         <w:bidi w:val="0"/>
       </w:pPr>
+      <w:bookmarkStart w:id="0" w:name="_GoBack"/>
+      <w:bookmarkEnd w:id="0"/>
     </w:p>
     <w:sectPr>
       <w:pgSz w:w="11906" w:h="16838"/>

</xml_diff>

<commit_message>
changed protocol and deserialize
</commit_message>
<xml_diff>
--- a/protocol.docx
+++ b/protocol.docx
@@ -6,21 +6,22 @@
       <w:tblPr>
         <w:tblStyle w:val="a3"/>
         <w:bidiVisual/>
-        <w:tblW w:w="0" w:type="auto"/>
+        <w:tblW w:w="14232" w:type="dxa"/>
         <w:tblInd w:w="-72" w:type="dxa"/>
         <w:tblLook w:val="04A0" w:firstRow="1" w:lastRow="0" w:firstColumn="1" w:lastColumn="0" w:noHBand="0" w:noVBand="1"/>
       </w:tblPr>
       <w:tblGrid>
-        <w:gridCol w:w="1572"/>
-        <w:gridCol w:w="1934"/>
+        <w:gridCol w:w="2178"/>
+        <w:gridCol w:w="2070"/>
+        <w:gridCol w:w="1562"/>
         <w:gridCol w:w="1829"/>
-        <w:gridCol w:w="1357"/>
-        <w:gridCol w:w="1676"/>
+        <w:gridCol w:w="3272"/>
+        <w:gridCol w:w="3321"/>
       </w:tblGrid>
       <w:tr>
         <w:tc>
           <w:tcPr>
-            <w:tcW w:w="1686" w:type="dxa"/>
+            <w:tcW w:w="2178" w:type="dxa"/>
           </w:tcPr>
           <w:p>
             <w:pPr>
@@ -34,7 +35,21 @@
         </w:tc>
         <w:tc>
           <w:tcPr>
-            <w:tcW w:w="2184" w:type="dxa"/>
+            <w:tcW w:w="2070" w:type="dxa"/>
+          </w:tcPr>
+          <w:p>
+            <w:pPr>
+              <w:bidi w:val="0"/>
+              <w:jc w:val="both"/>
+            </w:pPr>
+            <w:r>
+              <w:t>dataLength</w:t>
+            </w:r>
+          </w:p>
+        </w:tc>
+        <w:tc>
+          <w:tcPr>
+            <w:tcW w:w="1562" w:type="dxa"/>
           </w:tcPr>
           <w:p>
             <w:pPr>
@@ -48,13 +63,15 @@
               <w:t>ength</w:t>
             </w:r>
             <w:r>
-              <w:t xml:space="preserve"> – 4 byte</w:t>
-            </w:r>
-          </w:p>
-        </w:tc>
-        <w:tc>
-          <w:tcPr>
-            <w:tcW w:w="1258" w:type="dxa"/>
+              <w:t>- 3 byte</w:t>
+            </w:r>
+            <w:bookmarkStart w:id="0" w:name="_GoBack"/>
+            <w:bookmarkEnd w:id="0"/>
+          </w:p>
+        </w:tc>
+        <w:tc>
+          <w:tcPr>
+            <w:tcW w:w="1829" w:type="dxa"/>
           </w:tcPr>
           <w:p>
             <w:pPr>
@@ -68,27 +85,21 @@
         </w:tc>
         <w:tc>
           <w:tcPr>
-            <w:tcW w:w="1564" w:type="dxa"/>
-          </w:tcPr>
-          <w:p>
-            <w:pPr>
-              <w:bidi w:val="0"/>
-              <w:jc w:val="both"/>
-            </w:pPr>
-            <w:r>
-              <w:t>C</w:t>
-            </w:r>
-            <w:r>
-              <w:t>ode</w:t>
-            </w:r>
-            <w:r>
-              <w:t xml:space="preserve"> - byte</w:t>
-            </w:r>
-          </w:p>
-        </w:tc>
-        <w:tc>
-          <w:tcPr>
-            <w:tcW w:w="1676" w:type="dxa"/>
+            <w:tcW w:w="3272" w:type="dxa"/>
+          </w:tcPr>
+          <w:p>
+            <w:pPr>
+              <w:bidi w:val="0"/>
+              <w:jc w:val="both"/>
+            </w:pPr>
+            <w:r>
+              <w:t>Code - byte</w:t>
+            </w:r>
+          </w:p>
+        </w:tc>
+        <w:tc>
+          <w:tcPr>
+            <w:tcW w:w="3321" w:type="dxa"/>
           </w:tcPr>
           <w:p>
             <w:pPr>
@@ -104,7 +115,7 @@
       <w:tr>
         <w:tc>
           <w:tcPr>
-            <w:tcW w:w="1686" w:type="dxa"/>
+            <w:tcW w:w="2178" w:type="dxa"/>
           </w:tcPr>
           <w:p>
             <w:pPr>
@@ -120,26 +131,16 @@
               <w:bidi w:val="0"/>
             </w:pPr>
             <w:r>
-              <w:t xml:space="preserve">    Username</w:t>
-            </w:r>
-            <w:proofErr w:type="gramStart"/>
-            <w:r>
-              <w:t>: ?</w:t>
-            </w:r>
-            <w:proofErr w:type="gramEnd"/>
-          </w:p>
-          <w:p>
-            <w:pPr>
-              <w:bidi w:val="0"/>
-            </w:pPr>
-            <w:r>
-              <w:t xml:space="preserve">    Password</w:t>
-            </w:r>
-            <w:proofErr w:type="gramStart"/>
-            <w:r>
-              <w:t>: ?</w:t>
-            </w:r>
-            <w:proofErr w:type="gramEnd"/>
+              <w:t xml:space="preserve">    Username: ?</w:t>
+            </w:r>
+          </w:p>
+          <w:p>
+            <w:pPr>
+              <w:bidi w:val="0"/>
+            </w:pPr>
+            <w:r>
+              <w:t xml:space="preserve">    Password: ?</w:t>
+            </w:r>
           </w:p>
           <w:p>
             <w:pPr>
@@ -156,7 +157,7 @@
         </w:tc>
         <w:tc>
           <w:tcPr>
-            <w:tcW w:w="2184" w:type="dxa"/>
+            <w:tcW w:w="2070" w:type="dxa"/>
           </w:tcPr>
           <w:p>
             <w:pPr>
@@ -182,7 +183,18 @@
         </w:tc>
         <w:tc>
           <w:tcPr>
-            <w:tcW w:w="1258" w:type="dxa"/>
+            <w:tcW w:w="1562" w:type="dxa"/>
+          </w:tcPr>
+          <w:p>
+            <w:pPr>
+              <w:bidi w:val="0"/>
+              <w:jc w:val="both"/>
+            </w:pPr>
+          </w:p>
+        </w:tc>
+        <w:tc>
+          <w:tcPr>
+            <w:tcW w:w="1829" w:type="dxa"/>
           </w:tcPr>
           <w:p>
             <w:pPr>
@@ -199,7 +211,7 @@
         </w:tc>
         <w:tc>
           <w:tcPr>
-            <w:tcW w:w="1564" w:type="dxa"/>
+            <w:tcW w:w="3272" w:type="dxa"/>
           </w:tcPr>
           <w:p>
             <w:pPr>
@@ -216,7 +228,7 @@
         </w:tc>
         <w:tc>
           <w:tcPr>
-            <w:tcW w:w="1676" w:type="dxa"/>
+            <w:tcW w:w="3321" w:type="dxa"/>
           </w:tcPr>
           <w:p>
             <w:pPr>
@@ -232,7 +244,7 @@
       <w:tr>
         <w:tc>
           <w:tcPr>
-            <w:tcW w:w="1686" w:type="dxa"/>
+            <w:tcW w:w="2178" w:type="dxa"/>
           </w:tcPr>
           <w:p>
             <w:pPr>
@@ -248,39 +260,24 @@
               <w:bidi w:val="0"/>
             </w:pPr>
             <w:r>
-              <w:t xml:space="preserve">    Username</w:t>
-            </w:r>
-            <w:proofErr w:type="gramStart"/>
-            <w:r>
-              <w:t>: ?</w:t>
-            </w:r>
-            <w:proofErr w:type="gramEnd"/>
-          </w:p>
-          <w:p>
-            <w:pPr>
-              <w:bidi w:val="0"/>
-            </w:pPr>
-            <w:r>
-              <w:t xml:space="preserve">    Password</w:t>
-            </w:r>
-            <w:proofErr w:type="gramStart"/>
-            <w:r>
-              <w:t>: ?</w:t>
-            </w:r>
-            <w:proofErr w:type="gramEnd"/>
-          </w:p>
-          <w:p>
-            <w:pPr>
-              <w:bidi w:val="0"/>
-            </w:pPr>
-            <w:r>
-              <w:t xml:space="preserve">    Email</w:t>
-            </w:r>
-            <w:proofErr w:type="gramStart"/>
-            <w:r>
-              <w:t>: ?</w:t>
-            </w:r>
-            <w:proofErr w:type="gramEnd"/>
+              <w:t xml:space="preserve">    Username: ?</w:t>
+            </w:r>
+          </w:p>
+          <w:p>
+            <w:pPr>
+              <w:bidi w:val="0"/>
+            </w:pPr>
+            <w:r>
+              <w:t xml:space="preserve">    Password: ?</w:t>
+            </w:r>
+          </w:p>
+          <w:p>
+            <w:pPr>
+              <w:bidi w:val="0"/>
+            </w:pPr>
+            <w:r>
+              <w:t xml:space="preserve">    Email: ?</w:t>
+            </w:r>
           </w:p>
           <w:p>
             <w:pPr>
@@ -297,7 +294,7 @@
         </w:tc>
         <w:tc>
           <w:tcPr>
-            <w:tcW w:w="2184" w:type="dxa"/>
+            <w:tcW w:w="2070" w:type="dxa"/>
           </w:tcPr>
           <w:p>
             <w:pPr>
@@ -332,7 +329,18 @@
         </w:tc>
         <w:tc>
           <w:tcPr>
-            <w:tcW w:w="1258" w:type="dxa"/>
+            <w:tcW w:w="1562" w:type="dxa"/>
+          </w:tcPr>
+          <w:p>
+            <w:pPr>
+              <w:bidi w:val="0"/>
+              <w:jc w:val="both"/>
+            </w:pPr>
+          </w:p>
+        </w:tc>
+        <w:tc>
+          <w:tcPr>
+            <w:tcW w:w="1829" w:type="dxa"/>
           </w:tcPr>
           <w:p>
             <w:pPr>
@@ -349,7 +357,7 @@
         </w:tc>
         <w:tc>
           <w:tcPr>
-            <w:tcW w:w="1564" w:type="dxa"/>
+            <w:tcW w:w="3272" w:type="dxa"/>
           </w:tcPr>
           <w:p>
             <w:pPr>
@@ -366,7 +374,7 @@
         </w:tc>
         <w:tc>
           <w:tcPr>
-            <w:tcW w:w="1676" w:type="dxa"/>
+            <w:tcW w:w="3321" w:type="dxa"/>
           </w:tcPr>
           <w:p>
             <w:pPr>
@@ -385,35 +393,46 @@
       <w:tr>
         <w:tc>
           <w:tcPr>
-            <w:tcW w:w="1686" w:type="dxa"/>
-          </w:tcPr>
-          <w:p>
-            <w:pPr>
-              <w:bidi w:val="0"/>
-              <w:jc w:val="both"/>
-              <w:rPr>
-                <w:rtl/>
-              </w:rPr>
-            </w:pPr>
-          </w:p>
-        </w:tc>
-        <w:tc>
-          <w:tcPr>
-            <w:tcW w:w="2184" w:type="dxa"/>
-          </w:tcPr>
-          <w:p>
-            <w:pPr>
-              <w:bidi w:val="0"/>
-              <w:jc w:val="both"/>
-              <w:rPr>
-                <w:rtl/>
-              </w:rPr>
-            </w:pPr>
-          </w:p>
-        </w:tc>
-        <w:tc>
-          <w:tcPr>
-            <w:tcW w:w="1258" w:type="dxa"/>
+            <w:tcW w:w="2178" w:type="dxa"/>
+          </w:tcPr>
+          <w:p>
+            <w:pPr>
+              <w:bidi w:val="0"/>
+              <w:jc w:val="both"/>
+              <w:rPr>
+                <w:rtl/>
+              </w:rPr>
+            </w:pPr>
+          </w:p>
+        </w:tc>
+        <w:tc>
+          <w:tcPr>
+            <w:tcW w:w="2070" w:type="dxa"/>
+          </w:tcPr>
+          <w:p>
+            <w:pPr>
+              <w:bidi w:val="0"/>
+              <w:jc w:val="both"/>
+              <w:rPr>
+                <w:rtl/>
+              </w:rPr>
+            </w:pPr>
+          </w:p>
+        </w:tc>
+        <w:tc>
+          <w:tcPr>
+            <w:tcW w:w="1562" w:type="dxa"/>
+          </w:tcPr>
+          <w:p>
+            <w:pPr>
+              <w:bidi w:val="0"/>
+              <w:jc w:val="both"/>
+            </w:pPr>
+          </w:p>
+        </w:tc>
+        <w:tc>
+          <w:tcPr>
+            <w:tcW w:w="1829" w:type="dxa"/>
           </w:tcPr>
           <w:p>
             <w:pPr>
@@ -430,7 +449,7 @@
         </w:tc>
         <w:tc>
           <w:tcPr>
-            <w:tcW w:w="1564" w:type="dxa"/>
+            <w:tcW w:w="3272" w:type="dxa"/>
           </w:tcPr>
           <w:p>
             <w:pPr>
@@ -447,7 +466,7 @@
         </w:tc>
         <w:tc>
           <w:tcPr>
-            <w:tcW w:w="1676" w:type="dxa"/>
+            <w:tcW w:w="3321" w:type="dxa"/>
           </w:tcPr>
           <w:p>
             <w:pPr>
@@ -466,7 +485,7 @@
       <w:tr>
         <w:tc>
           <w:tcPr>
-            <w:tcW w:w="1686" w:type="dxa"/>
+            <w:tcW w:w="2178" w:type="dxa"/>
           </w:tcPr>
           <w:p>
             <w:pPr>
@@ -483,7 +502,7 @@
         </w:tc>
         <w:tc>
           <w:tcPr>
-            <w:tcW w:w="2184" w:type="dxa"/>
+            <w:tcW w:w="2070" w:type="dxa"/>
           </w:tcPr>
           <w:p>
             <w:pPr>
@@ -500,7 +519,18 @@
         </w:tc>
         <w:tc>
           <w:tcPr>
-            <w:tcW w:w="1258" w:type="dxa"/>
+            <w:tcW w:w="1562" w:type="dxa"/>
+          </w:tcPr>
+          <w:p>
+            <w:pPr>
+              <w:bidi w:val="0"/>
+              <w:jc w:val="both"/>
+            </w:pPr>
+          </w:p>
+        </w:tc>
+        <w:tc>
+          <w:tcPr>
+            <w:tcW w:w="1829" w:type="dxa"/>
           </w:tcPr>
           <w:p>
             <w:pPr>
@@ -517,47 +547,43 @@
         </w:tc>
         <w:tc>
           <w:tcPr>
-            <w:tcW w:w="1564" w:type="dxa"/>
-          </w:tcPr>
-          <w:p>
-            <w:pPr>
-              <w:bidi w:val="0"/>
-              <w:jc w:val="both"/>
-              <w:rPr>
-                <w:rtl/>
-              </w:rPr>
-            </w:pPr>
-            <w:proofErr w:type="spellStart"/>
+            <w:tcW w:w="3272" w:type="dxa"/>
+          </w:tcPr>
+          <w:p>
+            <w:pPr>
+              <w:bidi w:val="0"/>
+              <w:jc w:val="both"/>
+              <w:rPr>
+                <w:rtl/>
+              </w:rPr>
+            </w:pPr>
             <w:r>
               <w:t>i</w:t>
             </w:r>
-            <w:proofErr w:type="spellEnd"/>
-          </w:p>
-        </w:tc>
-        <w:tc>
-          <w:tcPr>
-            <w:tcW w:w="1676" w:type="dxa"/>
-          </w:tcPr>
-          <w:p>
-            <w:pPr>
-              <w:bidi w:val="0"/>
-              <w:jc w:val="both"/>
-              <w:rPr>
-                <w:rtl/>
-              </w:rPr>
-            </w:pPr>
-            <w:proofErr w:type="spellStart"/>
+          </w:p>
+        </w:tc>
+        <w:tc>
+          <w:tcPr>
+            <w:tcW w:w="3321" w:type="dxa"/>
+          </w:tcPr>
+          <w:p>
+            <w:pPr>
+              <w:bidi w:val="0"/>
+              <w:jc w:val="both"/>
+              <w:rPr>
+                <w:rtl/>
+              </w:rPr>
+            </w:pPr>
             <w:r>
               <w:t>LoginResponse</w:t>
             </w:r>
-            <w:proofErr w:type="spellEnd"/>
           </w:p>
         </w:tc>
       </w:tr>
       <w:tr>
         <w:tc>
           <w:tcPr>
-            <w:tcW w:w="1686" w:type="dxa"/>
+            <w:tcW w:w="2178" w:type="dxa"/>
           </w:tcPr>
           <w:p>
             <w:pPr>
@@ -571,7 +597,7 @@
         </w:tc>
         <w:tc>
           <w:tcPr>
-            <w:tcW w:w="2184" w:type="dxa"/>
+            <w:tcW w:w="2070" w:type="dxa"/>
           </w:tcPr>
           <w:p>
             <w:pPr>
@@ -585,7 +611,18 @@
         </w:tc>
         <w:tc>
           <w:tcPr>
-            <w:tcW w:w="1258" w:type="dxa"/>
+            <w:tcW w:w="1562" w:type="dxa"/>
+          </w:tcPr>
+          <w:p>
+            <w:pPr>
+              <w:bidi w:val="0"/>
+              <w:jc w:val="both"/>
+            </w:pPr>
+          </w:p>
+        </w:tc>
+        <w:tc>
+          <w:tcPr>
+            <w:tcW w:w="1829" w:type="dxa"/>
           </w:tcPr>
           <w:p>
             <w:pPr>
@@ -599,7 +636,7 @@
         </w:tc>
         <w:tc>
           <w:tcPr>
-            <w:tcW w:w="1564" w:type="dxa"/>
+            <w:tcW w:w="3272" w:type="dxa"/>
           </w:tcPr>
           <w:p>
             <w:pPr>
@@ -613,53 +650,62 @@
         </w:tc>
         <w:tc>
           <w:tcPr>
-            <w:tcW w:w="1676" w:type="dxa"/>
-          </w:tcPr>
-          <w:p>
-            <w:pPr>
-              <w:bidi w:val="0"/>
-              <w:jc w:val="both"/>
-            </w:pPr>
-            <w:proofErr w:type="spellStart"/>
+            <w:tcW w:w="3321" w:type="dxa"/>
+          </w:tcPr>
+          <w:p>
+            <w:pPr>
+              <w:bidi w:val="0"/>
+              <w:jc w:val="both"/>
+            </w:pPr>
             <w:r>
               <w:t>SignupResponse</w:t>
             </w:r>
-            <w:proofErr w:type="spellEnd"/>
           </w:p>
         </w:tc>
       </w:tr>
       <w:tr>
         <w:tc>
           <w:tcPr>
-            <w:tcW w:w="1686" w:type="dxa"/>
-          </w:tcPr>
-          <w:p>
-            <w:pPr>
-              <w:bidi w:val="0"/>
-              <w:jc w:val="both"/>
-              <w:rPr>
-                <w:rtl/>
-              </w:rPr>
-            </w:pPr>
-          </w:p>
-        </w:tc>
-        <w:tc>
-          <w:tcPr>
-            <w:tcW w:w="2184" w:type="dxa"/>
-          </w:tcPr>
-          <w:p>
-            <w:pPr>
-              <w:bidi w:val="0"/>
-              <w:jc w:val="both"/>
-              <w:rPr>
-                <w:rtl/>
-              </w:rPr>
-            </w:pPr>
-          </w:p>
-        </w:tc>
-        <w:tc>
-          <w:tcPr>
-            <w:tcW w:w="1258" w:type="dxa"/>
+            <w:tcW w:w="2178" w:type="dxa"/>
+          </w:tcPr>
+          <w:p>
+            <w:pPr>
+              <w:bidi w:val="0"/>
+              <w:jc w:val="both"/>
+              <w:rPr>
+                <w:rtl/>
+              </w:rPr>
+            </w:pPr>
+          </w:p>
+        </w:tc>
+        <w:tc>
+          <w:tcPr>
+            <w:tcW w:w="2070" w:type="dxa"/>
+          </w:tcPr>
+          <w:p>
+            <w:pPr>
+              <w:bidi w:val="0"/>
+              <w:jc w:val="both"/>
+              <w:rPr>
+                <w:rtl/>
+              </w:rPr>
+            </w:pPr>
+          </w:p>
+        </w:tc>
+        <w:tc>
+          <w:tcPr>
+            <w:tcW w:w="1562" w:type="dxa"/>
+          </w:tcPr>
+          <w:p>
+            <w:pPr>
+              <w:bidi w:val="0"/>
+              <w:jc w:val="both"/>
+            </w:pPr>
+          </w:p>
+        </w:tc>
+        <w:tc>
+          <w:tcPr>
+            <w:tcW w:w="1829" w:type="dxa"/>
           </w:tcPr>
           <w:p>
             <w:pPr>
@@ -676,7 +722,7 @@
         </w:tc>
         <w:tc>
           <w:tcPr>
-            <w:tcW w:w="1564" w:type="dxa"/>
+            <w:tcW w:w="3272" w:type="dxa"/>
           </w:tcPr>
           <w:p>
             <w:pPr>
@@ -693,7 +739,7 @@
         </w:tc>
         <w:tc>
           <w:tcPr>
-            <w:tcW w:w="1676" w:type="dxa"/>
+            <w:tcW w:w="3321" w:type="dxa"/>
           </w:tcPr>
           <w:p>
             <w:pPr>
@@ -712,63 +758,77 @@
       <w:tr>
         <w:tc>
           <w:tcPr>
-            <w:tcW w:w="1686" w:type="dxa"/>
-          </w:tcPr>
-          <w:p>
-            <w:pPr>
-              <w:bidi w:val="0"/>
-              <w:jc w:val="both"/>
-              <w:rPr>
-                <w:rtl/>
-              </w:rPr>
-            </w:pPr>
-          </w:p>
-        </w:tc>
-        <w:tc>
-          <w:tcPr>
-            <w:tcW w:w="2184" w:type="dxa"/>
-          </w:tcPr>
-          <w:p>
-            <w:pPr>
-              <w:bidi w:val="0"/>
-              <w:jc w:val="both"/>
-              <w:rPr>
-                <w:rtl/>
-              </w:rPr>
-            </w:pPr>
-          </w:p>
-        </w:tc>
-        <w:tc>
-          <w:tcPr>
-            <w:tcW w:w="1258" w:type="dxa"/>
-          </w:tcPr>
-          <w:p>
-            <w:pPr>
-              <w:bidi w:val="0"/>
-              <w:jc w:val="both"/>
-              <w:rPr>
-                <w:rtl/>
-              </w:rPr>
-            </w:pPr>
-          </w:p>
-        </w:tc>
-        <w:tc>
-          <w:tcPr>
-            <w:tcW w:w="1564" w:type="dxa"/>
-          </w:tcPr>
-          <w:p>
-            <w:pPr>
-              <w:bidi w:val="0"/>
-              <w:jc w:val="both"/>
-              <w:rPr>
-                <w:rtl/>
-              </w:rPr>
-            </w:pPr>
-          </w:p>
-        </w:tc>
-        <w:tc>
-          <w:tcPr>
-            <w:tcW w:w="1676" w:type="dxa"/>
+            <w:tcW w:w="2178" w:type="dxa"/>
+          </w:tcPr>
+          <w:p>
+            <w:pPr>
+              <w:bidi w:val="0"/>
+              <w:jc w:val="both"/>
+              <w:rPr>
+                <w:rtl/>
+              </w:rPr>
+            </w:pPr>
+          </w:p>
+        </w:tc>
+        <w:tc>
+          <w:tcPr>
+            <w:tcW w:w="2070" w:type="dxa"/>
+          </w:tcPr>
+          <w:p>
+            <w:pPr>
+              <w:bidi w:val="0"/>
+              <w:jc w:val="both"/>
+              <w:rPr>
+                <w:rtl/>
+              </w:rPr>
+            </w:pPr>
+          </w:p>
+        </w:tc>
+        <w:tc>
+          <w:tcPr>
+            <w:tcW w:w="1562" w:type="dxa"/>
+          </w:tcPr>
+          <w:p>
+            <w:pPr>
+              <w:bidi w:val="0"/>
+              <w:jc w:val="both"/>
+              <w:rPr>
+                <w:rtl/>
+              </w:rPr>
+            </w:pPr>
+          </w:p>
+        </w:tc>
+        <w:tc>
+          <w:tcPr>
+            <w:tcW w:w="1829" w:type="dxa"/>
+          </w:tcPr>
+          <w:p>
+            <w:pPr>
+              <w:bidi w:val="0"/>
+              <w:jc w:val="both"/>
+              <w:rPr>
+                <w:rtl/>
+              </w:rPr>
+            </w:pPr>
+          </w:p>
+        </w:tc>
+        <w:tc>
+          <w:tcPr>
+            <w:tcW w:w="3272" w:type="dxa"/>
+          </w:tcPr>
+          <w:p>
+            <w:pPr>
+              <w:bidi w:val="0"/>
+              <w:jc w:val="both"/>
+              <w:rPr>
+                <w:rtl/>
+              </w:rPr>
+            </w:pPr>
+          </w:p>
+        </w:tc>
+        <w:tc>
+          <w:tcPr>
+            <w:tcW w:w="3321" w:type="dxa"/>
           </w:tcPr>
           <w:p>
             <w:pPr>
@@ -784,63 +844,77 @@
       <w:tr>
         <w:tc>
           <w:tcPr>
-            <w:tcW w:w="1686" w:type="dxa"/>
-          </w:tcPr>
-          <w:p>
-            <w:pPr>
-              <w:bidi w:val="0"/>
-              <w:jc w:val="both"/>
-              <w:rPr>
-                <w:rtl/>
-              </w:rPr>
-            </w:pPr>
-          </w:p>
-        </w:tc>
-        <w:tc>
-          <w:tcPr>
-            <w:tcW w:w="2184" w:type="dxa"/>
-          </w:tcPr>
-          <w:p>
-            <w:pPr>
-              <w:bidi w:val="0"/>
-              <w:jc w:val="both"/>
-              <w:rPr>
-                <w:rtl/>
-              </w:rPr>
-            </w:pPr>
-          </w:p>
-        </w:tc>
-        <w:tc>
-          <w:tcPr>
-            <w:tcW w:w="1258" w:type="dxa"/>
-          </w:tcPr>
-          <w:p>
-            <w:pPr>
-              <w:bidi w:val="0"/>
-              <w:jc w:val="both"/>
-              <w:rPr>
-                <w:rtl/>
-              </w:rPr>
-            </w:pPr>
-          </w:p>
-        </w:tc>
-        <w:tc>
-          <w:tcPr>
-            <w:tcW w:w="1564" w:type="dxa"/>
-          </w:tcPr>
-          <w:p>
-            <w:pPr>
-              <w:bidi w:val="0"/>
-              <w:jc w:val="both"/>
-              <w:rPr>
-                <w:rtl/>
-              </w:rPr>
-            </w:pPr>
-          </w:p>
-        </w:tc>
-        <w:tc>
-          <w:tcPr>
-            <w:tcW w:w="1676" w:type="dxa"/>
+            <w:tcW w:w="2178" w:type="dxa"/>
+          </w:tcPr>
+          <w:p>
+            <w:pPr>
+              <w:bidi w:val="0"/>
+              <w:jc w:val="both"/>
+              <w:rPr>
+                <w:rtl/>
+              </w:rPr>
+            </w:pPr>
+          </w:p>
+        </w:tc>
+        <w:tc>
+          <w:tcPr>
+            <w:tcW w:w="2070" w:type="dxa"/>
+          </w:tcPr>
+          <w:p>
+            <w:pPr>
+              <w:bidi w:val="0"/>
+              <w:jc w:val="both"/>
+              <w:rPr>
+                <w:rtl/>
+              </w:rPr>
+            </w:pPr>
+          </w:p>
+        </w:tc>
+        <w:tc>
+          <w:tcPr>
+            <w:tcW w:w="1562" w:type="dxa"/>
+          </w:tcPr>
+          <w:p>
+            <w:pPr>
+              <w:bidi w:val="0"/>
+              <w:jc w:val="both"/>
+              <w:rPr>
+                <w:rtl/>
+              </w:rPr>
+            </w:pPr>
+          </w:p>
+        </w:tc>
+        <w:tc>
+          <w:tcPr>
+            <w:tcW w:w="1829" w:type="dxa"/>
+          </w:tcPr>
+          <w:p>
+            <w:pPr>
+              <w:bidi w:val="0"/>
+              <w:jc w:val="both"/>
+              <w:rPr>
+                <w:rtl/>
+              </w:rPr>
+            </w:pPr>
+          </w:p>
+        </w:tc>
+        <w:tc>
+          <w:tcPr>
+            <w:tcW w:w="3272" w:type="dxa"/>
+          </w:tcPr>
+          <w:p>
+            <w:pPr>
+              <w:bidi w:val="0"/>
+              <w:jc w:val="both"/>
+              <w:rPr>
+                <w:rtl/>
+              </w:rPr>
+            </w:pPr>
+          </w:p>
+        </w:tc>
+        <w:tc>
+          <w:tcPr>
+            <w:tcW w:w="3321" w:type="dxa"/>
           </w:tcPr>
           <w:p>
             <w:pPr>
@@ -858,12 +932,10 @@
       <w:pPr>
         <w:bidi w:val="0"/>
       </w:pPr>
-      <w:bookmarkStart w:id="0" w:name="_GoBack"/>
-      <w:bookmarkEnd w:id="0"/>
     </w:p>
     <w:sectPr>
-      <w:pgSz w:w="11906" w:h="16838"/>
-      <w:pgMar w:top="1440" w:right="1800" w:bottom="1440" w:left="1800" w:header="708" w:footer="708" w:gutter="0"/>
+      <w:pgSz w:w="16838" w:h="11906" w:orient="landscape"/>
+      <w:pgMar w:top="1800" w:right="1440" w:bottom="1800" w:left="1440" w:header="708" w:footer="708" w:gutter="0"/>
       <w:cols w:space="708"/>
       <w:bidi/>
       <w:rtlGutter/>

</xml_diff>